<commit_message>
43 MEDIA_FILES with ajax
</commit_message>
<xml_diff>
--- a/app/django_study/MEDIA_FILES.docx
+++ b/app/django_study/MEDIA_FILES.docx
@@ -494,10 +494,16 @@
         <w:rPr>
           <w:color w:val="A9B7C6"/>
         </w:rPr>
-        <w:t xml:space="preserve"> in template</w:t>
-      </w:r>
-      <w:bookmarkStart w:id="0" w:name="_GoBack"/>
-      <w:bookmarkEnd w:id="0"/>
+        <w:t xml:space="preserve"> in </w:t>
+      </w:r>
+      <w:proofErr w:type="spellStart"/>
+      <w:r>
+        <w:rPr>
+          <w:color w:val="A9B7C6"/>
+        </w:rPr>
+        <w:t>template</w:t>
+      </w:r>
+      <w:proofErr w:type="spellEnd"/>
     </w:p>
     <w:p>
       <w:pPr>
@@ -1208,6 +1214,2049 @@
           <w:lang w:val="es-419"/>
         </w:rPr>
       </w:pPr>
+      <w:r>
+        <w:rPr>
+          <w:lang w:val="es-419"/>
+        </w:rPr>
+        <w:t>#Todo ese codigo de arriba funciona en el metodo POST sin modificar el metodo</w:t>
+      </w:r>
+    </w:p>
+    <w:p>
+      <w:pPr>
+        <w:rPr>
+          <w:lang w:val="es-419"/>
+        </w:rPr>
+      </w:pPr>
+      <w:r>
+        <w:rPr>
+          <w:lang w:val="es-419"/>
+        </w:rPr>
+        <w:br w:type="page"/>
+      </w:r>
+      <w:r>
+        <w:rPr>
+          <w:lang w:val="es-419"/>
+        </w:rPr>
+        <w:lastRenderedPageBreak/>
+        <w:t>MEDIA_FILES + AJAX</w:t>
+      </w:r>
+    </w:p>
+    <w:p>
+      <w:pPr>
+        <w:pStyle w:val="Prrafodelista"/>
+        <w:numPr>
+          <w:ilvl w:val="0"/>
+          <w:numId w:val="2"/>
+        </w:numPr>
+        <w:rPr>
+          <w:lang w:val="es-419"/>
+        </w:rPr>
+      </w:pPr>
+      <w:r>
+        <w:rPr>
+          <w:lang w:val="es-419"/>
+        </w:rPr>
+        <w:t>Si Modificamos la forma de enviar el parametro.</w:t>
+      </w:r>
+      <w:r>
+        <w:rPr>
+          <w:lang w:val="es-419"/>
+        </w:rPr>
+        <w:t xml:space="preserve"> Con FormData.</w:t>
+      </w:r>
+    </w:p>
+    <w:p>
+      <w:pPr>
+        <w:shd w:val="clear" w:color="auto" w:fill="2B2B2B"/>
+        <w:tabs>
+          <w:tab w:val="left" w:pos="916"/>
+          <w:tab w:val="left" w:pos="1832"/>
+          <w:tab w:val="left" w:pos="2748"/>
+          <w:tab w:val="left" w:pos="3664"/>
+          <w:tab w:val="left" w:pos="4580"/>
+          <w:tab w:val="left" w:pos="5496"/>
+          <w:tab w:val="left" w:pos="6412"/>
+          <w:tab w:val="left" w:pos="7328"/>
+          <w:tab w:val="left" w:pos="8244"/>
+          <w:tab w:val="left" w:pos="9160"/>
+          <w:tab w:val="left" w:pos="10076"/>
+          <w:tab w:val="left" w:pos="10992"/>
+          <w:tab w:val="left" w:pos="11908"/>
+          <w:tab w:val="left" w:pos="12824"/>
+          <w:tab w:val="left" w:pos="13740"/>
+          <w:tab w:val="left" w:pos="14656"/>
+        </w:tabs>
+        <w:spacing w:after="0" w:line="240" w:lineRule="auto"/>
+        <w:rPr>
+          <w:rFonts w:ascii="Courier New" w:eastAsia="Times New Roman" w:hAnsi="Courier New" w:cs="Courier New"/>
+          <w:color w:val="A9B7C6"/>
+          <w:sz w:val="20"/>
+          <w:szCs w:val="20"/>
+          <w:lang w:eastAsia="es-ES"/>
+        </w:rPr>
+      </w:pPr>
+      <w:r>
+        <w:rPr>
+          <w:rFonts w:ascii="Courier New" w:eastAsia="Times New Roman" w:hAnsi="Courier New" w:cs="Courier New"/>
+          <w:color w:val="9876AA"/>
+          <w:sz w:val="20"/>
+          <w:szCs w:val="20"/>
+          <w:lang w:eastAsia="es-ES"/>
+        </w:rPr>
+        <w:t>$</w:t>
+      </w:r>
+      <w:r>
+        <w:rPr>
+          <w:rFonts w:ascii="Courier New" w:eastAsia="Times New Roman" w:hAnsi="Courier New" w:cs="Courier New"/>
+          <w:color w:val="A9B7C6"/>
+          <w:sz w:val="20"/>
+          <w:szCs w:val="20"/>
+          <w:lang w:eastAsia="es-ES"/>
+        </w:rPr>
+        <w:t>(</w:t>
+      </w:r>
+      <w:r>
+        <w:rPr>
+          <w:rFonts w:ascii="Courier New" w:eastAsia="Times New Roman" w:hAnsi="Courier New" w:cs="Courier New"/>
+          <w:color w:val="6A8759"/>
+          <w:sz w:val="20"/>
+          <w:szCs w:val="20"/>
+          <w:lang w:eastAsia="es-ES"/>
+        </w:rPr>
+        <w:t>'</w:t>
+      </w:r>
+      <w:proofErr w:type="spellStart"/>
+      <w:r>
+        <w:rPr>
+          <w:rFonts w:ascii="Courier New" w:eastAsia="Times New Roman" w:hAnsi="Courier New" w:cs="Courier New"/>
+          <w:color w:val="6A8759"/>
+          <w:sz w:val="20"/>
+          <w:szCs w:val="20"/>
+          <w:lang w:eastAsia="es-ES"/>
+        </w:rPr>
+        <w:t>form</w:t>
+      </w:r>
+      <w:proofErr w:type="spellEnd"/>
+      <w:r>
+        <w:rPr>
+          <w:rFonts w:ascii="Courier New" w:eastAsia="Times New Roman" w:hAnsi="Courier New" w:cs="Courier New"/>
+          <w:color w:val="6A8759"/>
+          <w:sz w:val="20"/>
+          <w:szCs w:val="20"/>
+          <w:lang w:eastAsia="es-ES"/>
+        </w:rPr>
+        <w:t>'</w:t>
+      </w:r>
+      <w:r>
+        <w:rPr>
+          <w:rFonts w:ascii="Courier New" w:eastAsia="Times New Roman" w:hAnsi="Courier New" w:cs="Courier New"/>
+          <w:color w:val="A9B7C6"/>
+          <w:sz w:val="20"/>
+          <w:szCs w:val="20"/>
+          <w:lang w:eastAsia="es-ES"/>
+        </w:rPr>
+        <w:t>).</w:t>
+      </w:r>
+      <w:proofErr w:type="spellStart"/>
+      <w:r>
+        <w:rPr>
+          <w:rFonts w:ascii="Courier New" w:eastAsia="Times New Roman" w:hAnsi="Courier New" w:cs="Courier New"/>
+          <w:color w:val="FFC66D"/>
+          <w:sz w:val="20"/>
+          <w:szCs w:val="20"/>
+          <w:lang w:eastAsia="es-ES"/>
+        </w:rPr>
+        <w:t>on</w:t>
+      </w:r>
+      <w:proofErr w:type="spellEnd"/>
+      <w:r>
+        <w:rPr>
+          <w:rFonts w:ascii="Courier New" w:eastAsia="Times New Roman" w:hAnsi="Courier New" w:cs="Courier New"/>
+          <w:color w:val="A9B7C6"/>
+          <w:sz w:val="20"/>
+          <w:szCs w:val="20"/>
+          <w:lang w:eastAsia="es-ES"/>
+        </w:rPr>
+        <w:t>(</w:t>
+      </w:r>
+      <w:r>
+        <w:rPr>
+          <w:rFonts w:ascii="Courier New" w:eastAsia="Times New Roman" w:hAnsi="Courier New" w:cs="Courier New"/>
+          <w:color w:val="6A8759"/>
+          <w:sz w:val="20"/>
+          <w:szCs w:val="20"/>
+          <w:lang w:eastAsia="es-ES"/>
+        </w:rPr>
+        <w:t>'</w:t>
+      </w:r>
+      <w:proofErr w:type="spellStart"/>
+      <w:r>
+        <w:rPr>
+          <w:rFonts w:ascii="Courier New" w:eastAsia="Times New Roman" w:hAnsi="Courier New" w:cs="Courier New"/>
+          <w:color w:val="6A8759"/>
+          <w:sz w:val="20"/>
+          <w:szCs w:val="20"/>
+          <w:lang w:eastAsia="es-ES"/>
+        </w:rPr>
+        <w:t>submit</w:t>
+      </w:r>
+      <w:proofErr w:type="spellEnd"/>
+      <w:r>
+        <w:rPr>
+          <w:rFonts w:ascii="Courier New" w:eastAsia="Times New Roman" w:hAnsi="Courier New" w:cs="Courier New"/>
+          <w:color w:val="6A8759"/>
+          <w:sz w:val="20"/>
+          <w:szCs w:val="20"/>
+          <w:lang w:eastAsia="es-ES"/>
+        </w:rPr>
+        <w:t>'</w:t>
+      </w:r>
+      <w:r>
+        <w:rPr>
+          <w:rFonts w:ascii="Courier New" w:eastAsia="Times New Roman" w:hAnsi="Courier New" w:cs="Courier New"/>
+          <w:color w:val="CC7832"/>
+          <w:sz w:val="20"/>
+          <w:szCs w:val="20"/>
+          <w:lang w:eastAsia="es-ES"/>
+        </w:rPr>
+        <w:t xml:space="preserve">, </w:t>
+      </w:r>
+      <w:proofErr w:type="spellStart"/>
+      <w:r>
+        <w:rPr>
+          <w:rFonts w:ascii="Courier New" w:eastAsia="Times New Roman" w:hAnsi="Courier New" w:cs="Courier New"/>
+          <w:color w:val="CC7832"/>
+          <w:sz w:val="20"/>
+          <w:szCs w:val="20"/>
+          <w:lang w:eastAsia="es-ES"/>
+        </w:rPr>
+        <w:t>function</w:t>
+      </w:r>
+      <w:proofErr w:type="spellEnd"/>
+      <w:r>
+        <w:rPr>
+          <w:rFonts w:ascii="Courier New" w:eastAsia="Times New Roman" w:hAnsi="Courier New" w:cs="Courier New"/>
+          <w:color w:val="CC7832"/>
+          <w:sz w:val="20"/>
+          <w:szCs w:val="20"/>
+          <w:lang w:eastAsia="es-ES"/>
+        </w:rPr>
+        <w:t xml:space="preserve"> </w:t>
+      </w:r>
+      <w:r>
+        <w:rPr>
+          <w:rFonts w:ascii="Courier New" w:eastAsia="Times New Roman" w:hAnsi="Courier New" w:cs="Courier New"/>
+          <w:color w:val="A9B7C6"/>
+          <w:sz w:val="20"/>
+          <w:szCs w:val="20"/>
+          <w:lang w:eastAsia="es-ES"/>
+        </w:rPr>
+        <w:t>(e) {</w:t>
+      </w:r>
+      <w:r>
+        <w:rPr>
+          <w:rFonts w:ascii="Courier New" w:eastAsia="Times New Roman" w:hAnsi="Courier New" w:cs="Courier New"/>
+          <w:color w:val="A9B7C6"/>
+          <w:sz w:val="20"/>
+          <w:szCs w:val="20"/>
+          <w:lang w:eastAsia="es-ES"/>
+        </w:rPr>
+        <w:br/>
+        <w:t xml:space="preserve">    </w:t>
+      </w:r>
+      <w:proofErr w:type="spellStart"/>
+      <w:r>
+        <w:rPr>
+          <w:rFonts w:ascii="Courier New" w:eastAsia="Times New Roman" w:hAnsi="Courier New" w:cs="Courier New"/>
+          <w:color w:val="A9B7C6"/>
+          <w:sz w:val="20"/>
+          <w:szCs w:val="20"/>
+          <w:lang w:eastAsia="es-ES"/>
+        </w:rPr>
+        <w:t>e.</w:t>
+      </w:r>
+      <w:r>
+        <w:rPr>
+          <w:rFonts w:ascii="Courier New" w:eastAsia="Times New Roman" w:hAnsi="Courier New" w:cs="Courier New"/>
+          <w:color w:val="FFC66D"/>
+          <w:sz w:val="20"/>
+          <w:szCs w:val="20"/>
+          <w:lang w:eastAsia="es-ES"/>
+        </w:rPr>
+        <w:t>preventDefault</w:t>
+      </w:r>
+      <w:proofErr w:type="spellEnd"/>
+      <w:r>
+        <w:rPr>
+          <w:rFonts w:ascii="Courier New" w:eastAsia="Times New Roman" w:hAnsi="Courier New" w:cs="Courier New"/>
+          <w:color w:val="A9B7C6"/>
+          <w:sz w:val="20"/>
+          <w:szCs w:val="20"/>
+          <w:lang w:eastAsia="es-ES"/>
+        </w:rPr>
+        <w:t>()</w:t>
+      </w:r>
+      <w:r>
+        <w:rPr>
+          <w:rFonts w:ascii="Courier New" w:eastAsia="Times New Roman" w:hAnsi="Courier New" w:cs="Courier New"/>
+          <w:color w:val="CC7832"/>
+          <w:sz w:val="20"/>
+          <w:szCs w:val="20"/>
+          <w:lang w:eastAsia="es-ES"/>
+        </w:rPr>
+        <w:t>;</w:t>
+      </w:r>
+      <w:r>
+        <w:rPr>
+          <w:rFonts w:ascii="Courier New" w:eastAsia="Times New Roman" w:hAnsi="Courier New" w:cs="Courier New"/>
+          <w:color w:val="CC7832"/>
+          <w:sz w:val="20"/>
+          <w:szCs w:val="20"/>
+          <w:lang w:eastAsia="es-ES"/>
+        </w:rPr>
+        <w:br/>
+        <w:t xml:space="preserve">    </w:t>
+      </w:r>
+      <w:r>
+        <w:rPr>
+          <w:rFonts w:ascii="Courier New" w:eastAsia="Times New Roman" w:hAnsi="Courier New" w:cs="Courier New"/>
+          <w:color w:val="808080"/>
+          <w:sz w:val="20"/>
+          <w:szCs w:val="20"/>
+          <w:lang w:eastAsia="es-ES"/>
+        </w:rPr>
+        <w:t>//aquí hacemos referencia al formulario</w:t>
+      </w:r>
+      <w:r>
+        <w:rPr>
+          <w:rFonts w:ascii="Courier New" w:eastAsia="Times New Roman" w:hAnsi="Courier New" w:cs="Courier New"/>
+          <w:color w:val="808080"/>
+          <w:sz w:val="20"/>
+          <w:szCs w:val="20"/>
+          <w:lang w:eastAsia="es-ES"/>
+        </w:rPr>
+        <w:br/>
+        <w:t xml:space="preserve">    //Esto obtiene a forma de diccionario todos los datos del formulario</w:t>
+      </w:r>
+      <w:r>
+        <w:rPr>
+          <w:rFonts w:ascii="Courier New" w:eastAsia="Times New Roman" w:hAnsi="Courier New" w:cs="Courier New"/>
+          <w:color w:val="808080"/>
+          <w:sz w:val="20"/>
+          <w:szCs w:val="20"/>
+          <w:lang w:eastAsia="es-ES"/>
+        </w:rPr>
+        <w:br/>
+        <w:t xml:space="preserve">        //Serializa los datos obtenidos del formulario</w:t>
+      </w:r>
+      <w:r>
+        <w:rPr>
+          <w:rFonts w:ascii="Courier New" w:eastAsia="Times New Roman" w:hAnsi="Courier New" w:cs="Courier New"/>
+          <w:color w:val="808080"/>
+          <w:sz w:val="20"/>
+          <w:szCs w:val="20"/>
+          <w:lang w:eastAsia="es-ES"/>
+        </w:rPr>
+        <w:br/>
+        <w:t xml:space="preserve">    //</w:t>
+      </w:r>
+      <w:proofErr w:type="spellStart"/>
+      <w:r>
+        <w:rPr>
+          <w:rFonts w:ascii="Courier New" w:eastAsia="Times New Roman" w:hAnsi="Courier New" w:cs="Courier New"/>
+          <w:color w:val="808080"/>
+          <w:sz w:val="20"/>
+          <w:szCs w:val="20"/>
+          <w:lang w:eastAsia="es-ES"/>
+        </w:rPr>
+        <w:t>var</w:t>
+      </w:r>
+      <w:proofErr w:type="spellEnd"/>
+      <w:r>
+        <w:rPr>
+          <w:rFonts w:ascii="Courier New" w:eastAsia="Times New Roman" w:hAnsi="Courier New" w:cs="Courier New"/>
+          <w:color w:val="808080"/>
+          <w:sz w:val="20"/>
+          <w:szCs w:val="20"/>
+          <w:lang w:eastAsia="es-ES"/>
+        </w:rPr>
+        <w:t xml:space="preserve"> </w:t>
+      </w:r>
+      <w:proofErr w:type="spellStart"/>
+      <w:r>
+        <w:rPr>
+          <w:rFonts w:ascii="Courier New" w:eastAsia="Times New Roman" w:hAnsi="Courier New" w:cs="Courier New"/>
+          <w:color w:val="808080"/>
+          <w:sz w:val="20"/>
+          <w:szCs w:val="20"/>
+          <w:lang w:eastAsia="es-ES"/>
+        </w:rPr>
+        <w:t>parameters</w:t>
+      </w:r>
+      <w:proofErr w:type="spellEnd"/>
+      <w:r>
+        <w:rPr>
+          <w:rFonts w:ascii="Courier New" w:eastAsia="Times New Roman" w:hAnsi="Courier New" w:cs="Courier New"/>
+          <w:color w:val="808080"/>
+          <w:sz w:val="20"/>
+          <w:szCs w:val="20"/>
+          <w:lang w:eastAsia="es-ES"/>
+        </w:rPr>
+        <w:t xml:space="preserve"> = $(</w:t>
+      </w:r>
+      <w:proofErr w:type="spellStart"/>
+      <w:r>
+        <w:rPr>
+          <w:rFonts w:ascii="Courier New" w:eastAsia="Times New Roman" w:hAnsi="Courier New" w:cs="Courier New"/>
+          <w:color w:val="808080"/>
+          <w:sz w:val="20"/>
+          <w:szCs w:val="20"/>
+          <w:lang w:eastAsia="es-ES"/>
+        </w:rPr>
+        <w:t>this</w:t>
+      </w:r>
+      <w:proofErr w:type="spellEnd"/>
+      <w:r>
+        <w:rPr>
+          <w:rFonts w:ascii="Courier New" w:eastAsia="Times New Roman" w:hAnsi="Courier New" w:cs="Courier New"/>
+          <w:color w:val="808080"/>
+          <w:sz w:val="20"/>
+          <w:szCs w:val="20"/>
+          <w:lang w:eastAsia="es-ES"/>
+        </w:rPr>
+        <w:t>).</w:t>
+      </w:r>
+      <w:proofErr w:type="spellStart"/>
+      <w:r>
+        <w:rPr>
+          <w:rFonts w:ascii="Courier New" w:eastAsia="Times New Roman" w:hAnsi="Courier New" w:cs="Courier New"/>
+          <w:color w:val="808080"/>
+          <w:sz w:val="20"/>
+          <w:szCs w:val="20"/>
+          <w:lang w:eastAsia="es-ES"/>
+        </w:rPr>
+        <w:t>serializeArray</w:t>
+      </w:r>
+      <w:proofErr w:type="spellEnd"/>
+      <w:r>
+        <w:rPr>
+          <w:rFonts w:ascii="Courier New" w:eastAsia="Times New Roman" w:hAnsi="Courier New" w:cs="Courier New"/>
+          <w:color w:val="808080"/>
+          <w:sz w:val="20"/>
+          <w:szCs w:val="20"/>
+          <w:lang w:eastAsia="es-ES"/>
+        </w:rPr>
+        <w:t>();</w:t>
+      </w:r>
+      <w:r>
+        <w:rPr>
+          <w:rFonts w:ascii="Courier New" w:eastAsia="Times New Roman" w:hAnsi="Courier New" w:cs="Courier New"/>
+          <w:color w:val="808080"/>
+          <w:sz w:val="20"/>
+          <w:szCs w:val="20"/>
+          <w:lang w:eastAsia="es-ES"/>
+        </w:rPr>
+        <w:br/>
+        <w:t xml:space="preserve">    //El </w:t>
+      </w:r>
+      <w:proofErr w:type="spellStart"/>
+      <w:r>
+        <w:rPr>
+          <w:rFonts w:ascii="Courier New" w:eastAsia="Times New Roman" w:hAnsi="Courier New" w:cs="Courier New"/>
+          <w:color w:val="808080"/>
+          <w:sz w:val="20"/>
+          <w:szCs w:val="20"/>
+          <w:lang w:eastAsia="es-ES"/>
+        </w:rPr>
+        <w:t>formdata</w:t>
+      </w:r>
+      <w:proofErr w:type="spellEnd"/>
+      <w:r>
+        <w:rPr>
+          <w:rFonts w:ascii="Courier New" w:eastAsia="Times New Roman" w:hAnsi="Courier New" w:cs="Courier New"/>
+          <w:color w:val="808080"/>
+          <w:sz w:val="20"/>
+          <w:szCs w:val="20"/>
+          <w:lang w:eastAsia="es-ES"/>
+        </w:rPr>
+        <w:t xml:space="preserve"> incluye los archivos FILES, Le pasamos el formulario como argumento</w:t>
+      </w:r>
+      <w:r>
+        <w:rPr>
+          <w:rFonts w:ascii="Courier New" w:eastAsia="Times New Roman" w:hAnsi="Courier New" w:cs="Courier New"/>
+          <w:color w:val="808080"/>
+          <w:sz w:val="20"/>
+          <w:szCs w:val="20"/>
+          <w:lang w:eastAsia="es-ES"/>
+        </w:rPr>
+        <w:br/>
+        <w:t xml:space="preserve">    </w:t>
+      </w:r>
+      <w:proofErr w:type="spellStart"/>
+      <w:r>
+        <w:rPr>
+          <w:rFonts w:ascii="Courier New" w:eastAsia="Times New Roman" w:hAnsi="Courier New" w:cs="Courier New"/>
+          <w:color w:val="CC7832"/>
+          <w:sz w:val="20"/>
+          <w:szCs w:val="20"/>
+          <w:lang w:eastAsia="es-ES"/>
+        </w:rPr>
+        <w:t>var</w:t>
+      </w:r>
+      <w:proofErr w:type="spellEnd"/>
+      <w:r>
+        <w:rPr>
+          <w:rFonts w:ascii="Courier New" w:eastAsia="Times New Roman" w:hAnsi="Courier New" w:cs="Courier New"/>
+          <w:color w:val="CC7832"/>
+          <w:sz w:val="20"/>
+          <w:szCs w:val="20"/>
+          <w:lang w:eastAsia="es-ES"/>
+        </w:rPr>
+        <w:t xml:space="preserve"> </w:t>
+      </w:r>
+      <w:proofErr w:type="spellStart"/>
+      <w:r>
+        <w:rPr>
+          <w:rFonts w:ascii="Courier New" w:eastAsia="Times New Roman" w:hAnsi="Courier New" w:cs="Courier New"/>
+          <w:color w:val="A9B7C6"/>
+          <w:sz w:val="20"/>
+          <w:szCs w:val="20"/>
+          <w:lang w:eastAsia="es-ES"/>
+        </w:rPr>
+        <w:t>parameters</w:t>
+      </w:r>
+      <w:proofErr w:type="spellEnd"/>
+      <w:r>
+        <w:rPr>
+          <w:rFonts w:ascii="Courier New" w:eastAsia="Times New Roman" w:hAnsi="Courier New" w:cs="Courier New"/>
+          <w:color w:val="A9B7C6"/>
+          <w:sz w:val="20"/>
+          <w:szCs w:val="20"/>
+          <w:lang w:eastAsia="es-ES"/>
+        </w:rPr>
+        <w:t xml:space="preserve"> = </w:t>
+      </w:r>
+      <w:r>
+        <w:rPr>
+          <w:rFonts w:ascii="Courier New" w:eastAsia="Times New Roman" w:hAnsi="Courier New" w:cs="Courier New"/>
+          <w:color w:val="CC7832"/>
+          <w:sz w:val="20"/>
+          <w:szCs w:val="20"/>
+          <w:lang w:eastAsia="es-ES"/>
+        </w:rPr>
+        <w:t xml:space="preserve">new </w:t>
+      </w:r>
+      <w:proofErr w:type="spellStart"/>
+      <w:r>
+        <w:rPr>
+          <w:rFonts w:ascii="Courier New" w:eastAsia="Times New Roman" w:hAnsi="Courier New" w:cs="Courier New"/>
+          <w:color w:val="FFC66D"/>
+          <w:sz w:val="20"/>
+          <w:szCs w:val="20"/>
+          <w:lang w:eastAsia="es-ES"/>
+        </w:rPr>
+        <w:t>FormData</w:t>
+      </w:r>
+      <w:proofErr w:type="spellEnd"/>
+      <w:r>
+        <w:rPr>
+          <w:rFonts w:ascii="Courier New" w:eastAsia="Times New Roman" w:hAnsi="Courier New" w:cs="Courier New"/>
+          <w:color w:val="A9B7C6"/>
+          <w:sz w:val="20"/>
+          <w:szCs w:val="20"/>
+          <w:lang w:eastAsia="es-ES"/>
+        </w:rPr>
+        <w:t>(</w:t>
+      </w:r>
+      <w:proofErr w:type="spellStart"/>
+      <w:r>
+        <w:rPr>
+          <w:rFonts w:ascii="Courier New" w:eastAsia="Times New Roman" w:hAnsi="Courier New" w:cs="Courier New"/>
+          <w:color w:val="CC7832"/>
+          <w:sz w:val="20"/>
+          <w:szCs w:val="20"/>
+          <w:lang w:eastAsia="es-ES"/>
+        </w:rPr>
+        <w:t>this</w:t>
+      </w:r>
+      <w:proofErr w:type="spellEnd"/>
+      <w:r>
+        <w:rPr>
+          <w:rFonts w:ascii="Courier New" w:eastAsia="Times New Roman" w:hAnsi="Courier New" w:cs="Courier New"/>
+          <w:color w:val="A9B7C6"/>
+          <w:sz w:val="20"/>
+          <w:szCs w:val="20"/>
+          <w:lang w:eastAsia="es-ES"/>
+        </w:rPr>
+        <w:t>)</w:t>
+      </w:r>
+      <w:r>
+        <w:rPr>
+          <w:rFonts w:ascii="Courier New" w:eastAsia="Times New Roman" w:hAnsi="Courier New" w:cs="Courier New"/>
+          <w:color w:val="CC7832"/>
+          <w:sz w:val="20"/>
+          <w:szCs w:val="20"/>
+          <w:lang w:eastAsia="es-ES"/>
+        </w:rPr>
+        <w:t>;</w:t>
+      </w:r>
+      <w:r>
+        <w:rPr>
+          <w:rFonts w:ascii="Courier New" w:eastAsia="Times New Roman" w:hAnsi="Courier New" w:cs="Courier New"/>
+          <w:color w:val="CC7832"/>
+          <w:sz w:val="20"/>
+          <w:szCs w:val="20"/>
+          <w:lang w:eastAsia="es-ES"/>
+        </w:rPr>
+        <w:br/>
+        <w:t xml:space="preserve">    </w:t>
+      </w:r>
+      <w:r>
+        <w:rPr>
+          <w:rFonts w:ascii="Courier New" w:eastAsia="Times New Roman" w:hAnsi="Courier New" w:cs="Courier New"/>
+          <w:color w:val="808080"/>
+          <w:sz w:val="20"/>
+          <w:szCs w:val="20"/>
+          <w:lang w:eastAsia="es-ES"/>
+        </w:rPr>
+        <w:t xml:space="preserve">// new </w:t>
+      </w:r>
+      <w:proofErr w:type="spellStart"/>
+      <w:r>
+        <w:rPr>
+          <w:rFonts w:ascii="Courier New" w:eastAsia="Times New Roman" w:hAnsi="Courier New" w:cs="Courier New"/>
+          <w:color w:val="808080"/>
+          <w:sz w:val="20"/>
+          <w:szCs w:val="20"/>
+          <w:lang w:eastAsia="es-ES"/>
+        </w:rPr>
+        <w:t>FormData</w:t>
+      </w:r>
+      <w:proofErr w:type="spellEnd"/>
+      <w:r>
+        <w:rPr>
+          <w:rFonts w:ascii="Courier New" w:eastAsia="Times New Roman" w:hAnsi="Courier New" w:cs="Courier New"/>
+          <w:color w:val="808080"/>
+          <w:sz w:val="20"/>
+          <w:szCs w:val="20"/>
+          <w:lang w:eastAsia="es-ES"/>
+        </w:rPr>
+        <w:t>($('</w:t>
+      </w:r>
+      <w:proofErr w:type="spellStart"/>
+      <w:r>
+        <w:rPr>
+          <w:rFonts w:ascii="Courier New" w:eastAsia="Times New Roman" w:hAnsi="Courier New" w:cs="Courier New"/>
+          <w:color w:val="808080"/>
+          <w:sz w:val="20"/>
+          <w:szCs w:val="20"/>
+          <w:lang w:eastAsia="es-ES"/>
+        </w:rPr>
+        <w:t>form</w:t>
+      </w:r>
+      <w:proofErr w:type="spellEnd"/>
+      <w:r>
+        <w:rPr>
+          <w:rFonts w:ascii="Courier New" w:eastAsia="Times New Roman" w:hAnsi="Courier New" w:cs="Courier New"/>
+          <w:color w:val="808080"/>
+          <w:sz w:val="20"/>
+          <w:szCs w:val="20"/>
+          <w:lang w:eastAsia="es-ES"/>
+        </w:rPr>
+        <w:t>')[0]) -&gt; Si tenemos varios formularios y queremos escoger 1</w:t>
+      </w:r>
+      <w:r>
+        <w:rPr>
+          <w:rFonts w:ascii="Courier New" w:eastAsia="Times New Roman" w:hAnsi="Courier New" w:cs="Courier New"/>
+          <w:color w:val="808080"/>
+          <w:sz w:val="20"/>
+          <w:szCs w:val="20"/>
+          <w:lang w:eastAsia="es-ES"/>
+        </w:rPr>
+        <w:br/>
+        <w:t xml:space="preserve">    //</w:t>
+      </w:r>
+      <w:proofErr w:type="spellStart"/>
+      <w:r>
+        <w:rPr>
+          <w:rFonts w:ascii="Courier New" w:eastAsia="Times New Roman" w:hAnsi="Courier New" w:cs="Courier New"/>
+          <w:color w:val="808080"/>
+          <w:sz w:val="20"/>
+          <w:szCs w:val="20"/>
+          <w:lang w:eastAsia="es-ES"/>
+        </w:rPr>
+        <w:t>parameters.forEach</w:t>
+      </w:r>
+      <w:proofErr w:type="spellEnd"/>
+      <w:r>
+        <w:rPr>
+          <w:rFonts w:ascii="Courier New" w:eastAsia="Times New Roman" w:hAnsi="Courier New" w:cs="Courier New"/>
+          <w:color w:val="808080"/>
+          <w:sz w:val="20"/>
+          <w:szCs w:val="20"/>
+          <w:lang w:eastAsia="es-ES"/>
+        </w:rPr>
+        <w:t>((</w:t>
+      </w:r>
+      <w:proofErr w:type="spellStart"/>
+      <w:r>
+        <w:rPr>
+          <w:rFonts w:ascii="Courier New" w:eastAsia="Times New Roman" w:hAnsi="Courier New" w:cs="Courier New"/>
+          <w:color w:val="808080"/>
+          <w:sz w:val="20"/>
+          <w:szCs w:val="20"/>
+          <w:lang w:eastAsia="es-ES"/>
+        </w:rPr>
+        <w:t>key,value</w:t>
+      </w:r>
+      <w:proofErr w:type="spellEnd"/>
+      <w:r>
+        <w:rPr>
+          <w:rFonts w:ascii="Courier New" w:eastAsia="Times New Roman" w:hAnsi="Courier New" w:cs="Courier New"/>
+          <w:color w:val="808080"/>
+          <w:sz w:val="20"/>
+          <w:szCs w:val="20"/>
+          <w:lang w:eastAsia="es-ES"/>
+        </w:rPr>
+        <w:t>)=&gt;console.log(</w:t>
+      </w:r>
+      <w:proofErr w:type="spellStart"/>
+      <w:r>
+        <w:rPr>
+          <w:rFonts w:ascii="Courier New" w:eastAsia="Times New Roman" w:hAnsi="Courier New" w:cs="Courier New"/>
+          <w:color w:val="808080"/>
+          <w:sz w:val="20"/>
+          <w:szCs w:val="20"/>
+          <w:lang w:eastAsia="es-ES"/>
+        </w:rPr>
+        <w:t>key</w:t>
+      </w:r>
+      <w:proofErr w:type="spellEnd"/>
+      <w:r>
+        <w:rPr>
+          <w:rFonts w:ascii="Courier New" w:eastAsia="Times New Roman" w:hAnsi="Courier New" w:cs="Courier New"/>
+          <w:color w:val="808080"/>
+          <w:sz w:val="20"/>
+          <w:szCs w:val="20"/>
+          <w:lang w:eastAsia="es-ES"/>
+        </w:rPr>
+        <w:t>+':'+</w:t>
+      </w:r>
+      <w:proofErr w:type="spellStart"/>
+      <w:r>
+        <w:rPr>
+          <w:rFonts w:ascii="Courier New" w:eastAsia="Times New Roman" w:hAnsi="Courier New" w:cs="Courier New"/>
+          <w:color w:val="808080"/>
+          <w:sz w:val="20"/>
+          <w:szCs w:val="20"/>
+          <w:lang w:eastAsia="es-ES"/>
+        </w:rPr>
+        <w:t>value</w:t>
+      </w:r>
+      <w:proofErr w:type="spellEnd"/>
+      <w:r>
+        <w:rPr>
+          <w:rFonts w:ascii="Courier New" w:eastAsia="Times New Roman" w:hAnsi="Courier New" w:cs="Courier New"/>
+          <w:color w:val="808080"/>
+          <w:sz w:val="20"/>
+          <w:szCs w:val="20"/>
+          <w:lang w:eastAsia="es-ES"/>
+        </w:rPr>
+        <w:t>)); -&gt; si queremos iterar cada valor</w:t>
+      </w:r>
+      <w:r>
+        <w:rPr>
+          <w:rFonts w:ascii="Courier New" w:eastAsia="Times New Roman" w:hAnsi="Courier New" w:cs="Courier New"/>
+          <w:color w:val="808080"/>
+          <w:sz w:val="20"/>
+          <w:szCs w:val="20"/>
+          <w:lang w:eastAsia="es-ES"/>
+        </w:rPr>
+        <w:br/>
+        <w:t xml:space="preserve">    </w:t>
+      </w:r>
+      <w:proofErr w:type="spellStart"/>
+      <w:r>
+        <w:rPr>
+          <w:rFonts w:ascii="Courier New" w:eastAsia="Times New Roman" w:hAnsi="Courier New" w:cs="Courier New"/>
+          <w:color w:val="FFC66D"/>
+          <w:sz w:val="20"/>
+          <w:szCs w:val="20"/>
+          <w:lang w:eastAsia="es-ES"/>
+        </w:rPr>
+        <w:t>submit_with_ajax</w:t>
+      </w:r>
+      <w:proofErr w:type="spellEnd"/>
+      <w:r>
+        <w:rPr>
+          <w:rFonts w:ascii="Courier New" w:eastAsia="Times New Roman" w:hAnsi="Courier New" w:cs="Courier New"/>
+          <w:color w:val="A9B7C6"/>
+          <w:sz w:val="20"/>
+          <w:szCs w:val="20"/>
+          <w:lang w:eastAsia="es-ES"/>
+        </w:rPr>
+        <w:t>(</w:t>
+      </w:r>
+      <w:r>
+        <w:rPr>
+          <w:rFonts w:ascii="Courier New" w:eastAsia="Times New Roman" w:hAnsi="Courier New" w:cs="Courier New"/>
+          <w:b/>
+          <w:bCs/>
+          <w:i/>
+          <w:iCs/>
+          <w:color w:val="9876AA"/>
+          <w:sz w:val="20"/>
+          <w:szCs w:val="20"/>
+          <w:lang w:eastAsia="es-ES"/>
+        </w:rPr>
+        <w:t>window</w:t>
+      </w:r>
+      <w:r>
+        <w:rPr>
+          <w:rFonts w:ascii="Courier New" w:eastAsia="Times New Roman" w:hAnsi="Courier New" w:cs="Courier New"/>
+          <w:color w:val="A9B7C6"/>
+          <w:sz w:val="20"/>
+          <w:szCs w:val="20"/>
+          <w:lang w:eastAsia="es-ES"/>
+        </w:rPr>
+        <w:t>.</w:t>
+      </w:r>
+      <w:r>
+        <w:rPr>
+          <w:rFonts w:ascii="Courier New" w:eastAsia="Times New Roman" w:hAnsi="Courier New" w:cs="Courier New"/>
+          <w:color w:val="9876AA"/>
+          <w:sz w:val="20"/>
+          <w:szCs w:val="20"/>
+          <w:lang w:eastAsia="es-ES"/>
+        </w:rPr>
+        <w:t>location</w:t>
+      </w:r>
+      <w:r>
+        <w:rPr>
+          <w:rFonts w:ascii="Courier New" w:eastAsia="Times New Roman" w:hAnsi="Courier New" w:cs="Courier New"/>
+          <w:color w:val="A9B7C6"/>
+          <w:sz w:val="20"/>
+          <w:szCs w:val="20"/>
+          <w:lang w:eastAsia="es-ES"/>
+        </w:rPr>
+        <w:t>.</w:t>
+      </w:r>
+      <w:proofErr w:type="spellStart"/>
+      <w:r>
+        <w:rPr>
+          <w:rFonts w:ascii="Courier New" w:eastAsia="Times New Roman" w:hAnsi="Courier New" w:cs="Courier New"/>
+          <w:color w:val="9876AA"/>
+          <w:sz w:val="20"/>
+          <w:szCs w:val="20"/>
+          <w:lang w:eastAsia="es-ES"/>
+        </w:rPr>
+        <w:t>pathname</w:t>
+      </w:r>
+      <w:proofErr w:type="spellEnd"/>
+      <w:r>
+        <w:rPr>
+          <w:rFonts w:ascii="Courier New" w:eastAsia="Times New Roman" w:hAnsi="Courier New" w:cs="Courier New"/>
+          <w:color w:val="CC7832"/>
+          <w:sz w:val="20"/>
+          <w:szCs w:val="20"/>
+          <w:lang w:eastAsia="es-ES"/>
+        </w:rPr>
+        <w:t>,</w:t>
+      </w:r>
+      <w:r>
+        <w:rPr>
+          <w:rFonts w:ascii="Courier New" w:eastAsia="Times New Roman" w:hAnsi="Courier New" w:cs="Courier New"/>
+          <w:color w:val="6A8759"/>
+          <w:sz w:val="20"/>
+          <w:szCs w:val="20"/>
+          <w:lang w:eastAsia="es-ES"/>
+        </w:rPr>
+        <w:t>'</w:t>
+      </w:r>
+      <w:proofErr w:type="spellStart"/>
+      <w:r>
+        <w:rPr>
+          <w:rFonts w:ascii="Courier New" w:eastAsia="Times New Roman" w:hAnsi="Courier New" w:cs="Courier New"/>
+          <w:color w:val="6A8759"/>
+          <w:sz w:val="20"/>
+          <w:szCs w:val="20"/>
+          <w:lang w:eastAsia="es-ES"/>
+        </w:rPr>
+        <w:t>Notificación'</w:t>
+      </w:r>
+      <w:r>
+        <w:rPr>
+          <w:rFonts w:ascii="Courier New" w:eastAsia="Times New Roman" w:hAnsi="Courier New" w:cs="Courier New"/>
+          <w:color w:val="CC7832"/>
+          <w:sz w:val="20"/>
+          <w:szCs w:val="20"/>
+          <w:lang w:eastAsia="es-ES"/>
+        </w:rPr>
+        <w:t>,</w:t>
+      </w:r>
+      <w:r>
+        <w:rPr>
+          <w:rFonts w:ascii="Courier New" w:eastAsia="Times New Roman" w:hAnsi="Courier New" w:cs="Courier New"/>
+          <w:color w:val="6A8759"/>
+          <w:sz w:val="20"/>
+          <w:szCs w:val="20"/>
+          <w:lang w:eastAsia="es-ES"/>
+        </w:rPr>
+        <w:t>'¿Estás</w:t>
+      </w:r>
+      <w:proofErr w:type="spellEnd"/>
+      <w:r>
+        <w:rPr>
+          <w:rFonts w:ascii="Courier New" w:eastAsia="Times New Roman" w:hAnsi="Courier New" w:cs="Courier New"/>
+          <w:color w:val="6A8759"/>
+          <w:sz w:val="20"/>
+          <w:szCs w:val="20"/>
+          <w:lang w:eastAsia="es-ES"/>
+        </w:rPr>
+        <w:t xml:space="preserve"> seguro de que deseas realizar la siguiente acción?'</w:t>
+      </w:r>
+      <w:r>
+        <w:rPr>
+          <w:rFonts w:ascii="Courier New" w:eastAsia="Times New Roman" w:hAnsi="Courier New" w:cs="Courier New"/>
+          <w:color w:val="CC7832"/>
+          <w:sz w:val="20"/>
+          <w:szCs w:val="20"/>
+          <w:lang w:eastAsia="es-ES"/>
+        </w:rPr>
+        <w:t>,</w:t>
+      </w:r>
+      <w:proofErr w:type="spellStart"/>
+      <w:r>
+        <w:rPr>
+          <w:rFonts w:ascii="Courier New" w:eastAsia="Times New Roman" w:hAnsi="Courier New" w:cs="Courier New"/>
+          <w:color w:val="A9B7C6"/>
+          <w:sz w:val="20"/>
+          <w:szCs w:val="20"/>
+          <w:lang w:eastAsia="es-ES"/>
+        </w:rPr>
+        <w:t>parameters</w:t>
+      </w:r>
+      <w:proofErr w:type="spellEnd"/>
+      <w:r>
+        <w:rPr>
+          <w:rFonts w:ascii="Courier New" w:eastAsia="Times New Roman" w:hAnsi="Courier New" w:cs="Courier New"/>
+          <w:color w:val="CC7832"/>
+          <w:sz w:val="20"/>
+          <w:szCs w:val="20"/>
+          <w:lang w:eastAsia="es-ES"/>
+        </w:rPr>
+        <w:t xml:space="preserve">, </w:t>
+      </w:r>
+      <w:proofErr w:type="spellStart"/>
+      <w:r>
+        <w:rPr>
+          <w:rFonts w:ascii="Courier New" w:eastAsia="Times New Roman" w:hAnsi="Courier New" w:cs="Courier New"/>
+          <w:color w:val="CC7832"/>
+          <w:sz w:val="20"/>
+          <w:szCs w:val="20"/>
+          <w:lang w:eastAsia="es-ES"/>
+        </w:rPr>
+        <w:t>function</w:t>
+      </w:r>
+      <w:proofErr w:type="spellEnd"/>
+      <w:r>
+        <w:rPr>
+          <w:rFonts w:ascii="Courier New" w:eastAsia="Times New Roman" w:hAnsi="Courier New" w:cs="Courier New"/>
+          <w:color w:val="A9B7C6"/>
+          <w:sz w:val="20"/>
+          <w:szCs w:val="20"/>
+          <w:lang w:eastAsia="es-ES"/>
+        </w:rPr>
+        <w:t>(){</w:t>
+      </w:r>
+      <w:r>
+        <w:rPr>
+          <w:rFonts w:ascii="Courier New" w:eastAsia="Times New Roman" w:hAnsi="Courier New" w:cs="Courier New"/>
+          <w:color w:val="A9B7C6"/>
+          <w:sz w:val="20"/>
+          <w:szCs w:val="20"/>
+          <w:lang w:eastAsia="es-ES"/>
+        </w:rPr>
+        <w:br/>
+        <w:t xml:space="preserve">        </w:t>
+      </w:r>
+      <w:proofErr w:type="spellStart"/>
+      <w:r>
+        <w:rPr>
+          <w:rFonts w:ascii="Courier New" w:eastAsia="Times New Roman" w:hAnsi="Courier New" w:cs="Courier New"/>
+          <w:b/>
+          <w:bCs/>
+          <w:i/>
+          <w:iCs/>
+          <w:color w:val="9876AA"/>
+          <w:sz w:val="20"/>
+          <w:szCs w:val="20"/>
+          <w:lang w:eastAsia="es-ES"/>
+        </w:rPr>
+        <w:t>location</w:t>
+      </w:r>
+      <w:r>
+        <w:rPr>
+          <w:rFonts w:ascii="Courier New" w:eastAsia="Times New Roman" w:hAnsi="Courier New" w:cs="Courier New"/>
+          <w:color w:val="A9B7C6"/>
+          <w:sz w:val="20"/>
+          <w:szCs w:val="20"/>
+          <w:lang w:eastAsia="es-ES"/>
+        </w:rPr>
+        <w:t>.</w:t>
+      </w:r>
+      <w:r>
+        <w:rPr>
+          <w:rFonts w:ascii="Courier New" w:eastAsia="Times New Roman" w:hAnsi="Courier New" w:cs="Courier New"/>
+          <w:color w:val="9876AA"/>
+          <w:sz w:val="20"/>
+          <w:szCs w:val="20"/>
+          <w:lang w:eastAsia="es-ES"/>
+        </w:rPr>
+        <w:t>href</w:t>
+      </w:r>
+      <w:proofErr w:type="spellEnd"/>
+      <w:r>
+        <w:rPr>
+          <w:rFonts w:ascii="Courier New" w:eastAsia="Times New Roman" w:hAnsi="Courier New" w:cs="Courier New"/>
+          <w:color w:val="9876AA"/>
+          <w:sz w:val="20"/>
+          <w:szCs w:val="20"/>
+          <w:lang w:eastAsia="es-ES"/>
+        </w:rPr>
+        <w:t xml:space="preserve"> </w:t>
+      </w:r>
+      <w:r>
+        <w:rPr>
+          <w:rFonts w:ascii="Courier New" w:eastAsia="Times New Roman" w:hAnsi="Courier New" w:cs="Courier New"/>
+          <w:color w:val="A9B7C6"/>
+          <w:sz w:val="20"/>
+          <w:szCs w:val="20"/>
+          <w:lang w:eastAsia="es-ES"/>
+        </w:rPr>
+        <w:t xml:space="preserve">= </w:t>
+      </w:r>
+      <w:r>
+        <w:rPr>
+          <w:rFonts w:ascii="Courier New" w:eastAsia="Times New Roman" w:hAnsi="Courier New" w:cs="Courier New"/>
+          <w:color w:val="6A8759"/>
+          <w:sz w:val="20"/>
+          <w:szCs w:val="20"/>
+          <w:lang w:eastAsia="es-ES"/>
+        </w:rPr>
+        <w:t>'</w:t>
+      </w:r>
+      <w:r>
+        <w:rPr>
+          <w:rFonts w:ascii="Courier New" w:eastAsia="Times New Roman" w:hAnsi="Courier New" w:cs="Courier New"/>
+          <w:color w:val="A9B7C6"/>
+          <w:sz w:val="20"/>
+          <w:szCs w:val="20"/>
+          <w:lang w:eastAsia="es-ES"/>
+        </w:rPr>
+        <w:t xml:space="preserve">{{ </w:t>
+      </w:r>
+      <w:proofErr w:type="spellStart"/>
+      <w:r>
+        <w:rPr>
+          <w:rFonts w:ascii="Courier New" w:eastAsia="Times New Roman" w:hAnsi="Courier New" w:cs="Courier New"/>
+          <w:color w:val="BABABA"/>
+          <w:sz w:val="20"/>
+          <w:szCs w:val="20"/>
+          <w:lang w:eastAsia="es-ES"/>
+        </w:rPr>
+        <w:t>list_url</w:t>
+      </w:r>
+      <w:proofErr w:type="spellEnd"/>
+      <w:r>
+        <w:rPr>
+          <w:rFonts w:ascii="Courier New" w:eastAsia="Times New Roman" w:hAnsi="Courier New" w:cs="Courier New"/>
+          <w:color w:val="BABABA"/>
+          <w:sz w:val="20"/>
+          <w:szCs w:val="20"/>
+          <w:lang w:eastAsia="es-ES"/>
+        </w:rPr>
+        <w:t xml:space="preserve"> </w:t>
+      </w:r>
+      <w:r>
+        <w:rPr>
+          <w:rFonts w:ascii="Courier New" w:eastAsia="Times New Roman" w:hAnsi="Courier New" w:cs="Courier New"/>
+          <w:color w:val="A9B7C6"/>
+          <w:sz w:val="20"/>
+          <w:szCs w:val="20"/>
+          <w:lang w:eastAsia="es-ES"/>
+        </w:rPr>
+        <w:t>}}</w:t>
+      </w:r>
+      <w:r>
+        <w:rPr>
+          <w:rFonts w:ascii="Courier New" w:eastAsia="Times New Roman" w:hAnsi="Courier New" w:cs="Courier New"/>
+          <w:color w:val="6A8759"/>
+          <w:sz w:val="20"/>
+          <w:szCs w:val="20"/>
+          <w:lang w:eastAsia="es-ES"/>
+        </w:rPr>
+        <w:t>'</w:t>
+      </w:r>
+      <w:r>
+        <w:rPr>
+          <w:rFonts w:ascii="Courier New" w:eastAsia="Times New Roman" w:hAnsi="Courier New" w:cs="Courier New"/>
+          <w:color w:val="6A8759"/>
+          <w:sz w:val="20"/>
+          <w:szCs w:val="20"/>
+          <w:lang w:eastAsia="es-ES"/>
+        </w:rPr>
+        <w:br/>
+        <w:t xml:space="preserve">    </w:t>
+      </w:r>
+      <w:r>
+        <w:rPr>
+          <w:rFonts w:ascii="Courier New" w:eastAsia="Times New Roman" w:hAnsi="Courier New" w:cs="Courier New"/>
+          <w:color w:val="A9B7C6"/>
+          <w:sz w:val="20"/>
+          <w:szCs w:val="20"/>
+          <w:lang w:eastAsia="es-ES"/>
+        </w:rPr>
+        <w:t>})</w:t>
+      </w:r>
+      <w:r>
+        <w:rPr>
+          <w:rFonts w:ascii="Courier New" w:eastAsia="Times New Roman" w:hAnsi="Courier New" w:cs="Courier New"/>
+          <w:color w:val="CC7832"/>
+          <w:sz w:val="20"/>
+          <w:szCs w:val="20"/>
+          <w:lang w:eastAsia="es-ES"/>
+        </w:rPr>
+        <w:t>;</w:t>
+      </w:r>
+      <w:r>
+        <w:rPr>
+          <w:rFonts w:ascii="Courier New" w:eastAsia="Times New Roman" w:hAnsi="Courier New" w:cs="Courier New"/>
+          <w:color w:val="CC7832"/>
+          <w:sz w:val="20"/>
+          <w:szCs w:val="20"/>
+          <w:lang w:eastAsia="es-ES"/>
+        </w:rPr>
+        <w:br/>
+        <w:t xml:space="preserve"> </w:t>
+      </w:r>
+      <w:r>
+        <w:rPr>
+          <w:rFonts w:ascii="Courier New" w:eastAsia="Times New Roman" w:hAnsi="Courier New" w:cs="Courier New"/>
+          <w:color w:val="A9B7C6"/>
+          <w:sz w:val="20"/>
+          <w:szCs w:val="20"/>
+          <w:lang w:eastAsia="es-ES"/>
+        </w:rPr>
+        <w:t>})</w:t>
+      </w:r>
+      <w:r>
+        <w:rPr>
+          <w:rFonts w:ascii="Courier New" w:eastAsia="Times New Roman" w:hAnsi="Courier New" w:cs="Courier New"/>
+          <w:color w:val="CC7832"/>
+          <w:sz w:val="20"/>
+          <w:szCs w:val="20"/>
+          <w:lang w:eastAsia="es-ES"/>
+        </w:rPr>
+        <w:t>;</w:t>
+      </w:r>
+    </w:p>
+    <w:p>
+      <w:pPr>
+        <w:rPr>
+          <w:lang w:val="es-419"/>
+        </w:rPr>
+      </w:pPr>
+    </w:p>
+    <w:p>
+      <w:pPr>
+        <w:pStyle w:val="Prrafodelista"/>
+        <w:numPr>
+          <w:ilvl w:val="0"/>
+          <w:numId w:val="2"/>
+        </w:numPr>
+        <w:rPr>
+          <w:lang w:val="es-419"/>
+        </w:rPr>
+      </w:pPr>
+      <w:r>
+        <w:rPr>
+          <w:lang w:val="es-419"/>
+        </w:rPr>
+        <w:t>Para instanciar el formulario, debemos usar, ya que así obtiene el REQUEST.FILES y REQUEST.POST</w:t>
+      </w:r>
+    </w:p>
+    <w:p>
+      <w:pPr>
+        <w:pStyle w:val="HTMLconformatoprevio"/>
+        <w:shd w:val="clear" w:color="auto" w:fill="2B2B2B"/>
+        <w:rPr>
+          <w:color w:val="A9B7C6"/>
+        </w:rPr>
+      </w:pPr>
+      <w:proofErr w:type="spellStart"/>
+      <w:proofErr w:type="gramStart"/>
+      <w:r>
+        <w:rPr>
+          <w:color w:val="CC7832"/>
+        </w:rPr>
+        <w:t>def</w:t>
+      </w:r>
+      <w:proofErr w:type="spellEnd"/>
+      <w:proofErr w:type="gramEnd"/>
+      <w:r>
+        <w:rPr>
+          <w:color w:val="CC7832"/>
+        </w:rPr>
+        <w:t xml:space="preserve"> </w:t>
+      </w:r>
+      <w:r>
+        <w:rPr>
+          <w:color w:val="FFC66D"/>
+        </w:rPr>
+        <w:t>post</w:t>
+      </w:r>
+      <w:r>
+        <w:rPr>
+          <w:color w:val="A9B7C6"/>
+        </w:rPr>
+        <w:t>(</w:t>
+      </w:r>
+      <w:proofErr w:type="spellStart"/>
+      <w:r>
+        <w:rPr>
+          <w:color w:val="94558D"/>
+        </w:rPr>
+        <w:t>self</w:t>
+      </w:r>
+      <w:proofErr w:type="spellEnd"/>
+      <w:r>
+        <w:rPr>
+          <w:color w:val="CC7832"/>
+        </w:rPr>
+        <w:t xml:space="preserve">, </w:t>
+      </w:r>
+      <w:proofErr w:type="spellStart"/>
+      <w:r>
+        <w:rPr>
+          <w:color w:val="A9B7C6"/>
+        </w:rPr>
+        <w:t>request</w:t>
+      </w:r>
+      <w:proofErr w:type="spellEnd"/>
+      <w:r>
+        <w:rPr>
+          <w:color w:val="CC7832"/>
+        </w:rPr>
+        <w:t xml:space="preserve">, </w:t>
+      </w:r>
+      <w:r>
+        <w:rPr>
+          <w:color w:val="A9B7C6"/>
+        </w:rPr>
+        <w:t>*</w:t>
+      </w:r>
+      <w:proofErr w:type="spellStart"/>
+      <w:r>
+        <w:rPr>
+          <w:color w:val="A9B7C6"/>
+        </w:rPr>
+        <w:t>kargs</w:t>
+      </w:r>
+      <w:proofErr w:type="spellEnd"/>
+      <w:r>
+        <w:rPr>
+          <w:color w:val="CC7832"/>
+        </w:rPr>
+        <w:t xml:space="preserve">, </w:t>
+      </w:r>
+      <w:r>
+        <w:rPr>
+          <w:color w:val="A9B7C6"/>
+        </w:rPr>
+        <w:t>**</w:t>
+      </w:r>
+      <w:proofErr w:type="spellStart"/>
+      <w:r>
+        <w:rPr>
+          <w:color w:val="A9B7C6"/>
+        </w:rPr>
+        <w:t>kwargs</w:t>
+      </w:r>
+      <w:proofErr w:type="spellEnd"/>
+      <w:r>
+        <w:rPr>
+          <w:color w:val="A9B7C6"/>
+        </w:rPr>
+        <w:t>):</w:t>
+      </w:r>
+      <w:r>
+        <w:rPr>
+          <w:color w:val="A9B7C6"/>
+        </w:rPr>
+        <w:br/>
+        <w:t xml:space="preserve">    data = {}</w:t>
+      </w:r>
+      <w:r>
+        <w:rPr>
+          <w:color w:val="A9B7C6"/>
+        </w:rPr>
+        <w:br/>
+        <w:t xml:space="preserve">    </w:t>
+      </w:r>
+      <w:r>
+        <w:rPr>
+          <w:color w:val="CC7832"/>
+        </w:rPr>
+        <w:t>try</w:t>
+      </w:r>
+      <w:r>
+        <w:rPr>
+          <w:color w:val="A9B7C6"/>
+        </w:rPr>
+        <w:t>:</w:t>
+      </w:r>
+      <w:r>
+        <w:rPr>
+          <w:color w:val="A9B7C6"/>
+        </w:rPr>
+        <w:br/>
+        <w:t xml:space="preserve">        </w:t>
+      </w:r>
+      <w:proofErr w:type="spellStart"/>
+      <w:r>
+        <w:rPr>
+          <w:color w:val="A9B7C6"/>
+        </w:rPr>
+        <w:t>action</w:t>
+      </w:r>
+      <w:proofErr w:type="spellEnd"/>
+      <w:r>
+        <w:rPr>
+          <w:color w:val="A9B7C6"/>
+        </w:rPr>
+        <w:t xml:space="preserve"> = </w:t>
+      </w:r>
+      <w:proofErr w:type="spellStart"/>
+      <w:r>
+        <w:rPr>
+          <w:color w:val="A9B7C6"/>
+        </w:rPr>
+        <w:t>request.POST</w:t>
+      </w:r>
+      <w:proofErr w:type="spellEnd"/>
+      <w:r>
+        <w:rPr>
+          <w:color w:val="A9B7C6"/>
+        </w:rPr>
+        <w:t>[</w:t>
+      </w:r>
+      <w:r>
+        <w:rPr>
+          <w:color w:val="6A8759"/>
+        </w:rPr>
+        <w:t>'</w:t>
+      </w:r>
+      <w:proofErr w:type="spellStart"/>
+      <w:r>
+        <w:rPr>
+          <w:color w:val="6A8759"/>
+        </w:rPr>
+        <w:t>action</w:t>
+      </w:r>
+      <w:proofErr w:type="spellEnd"/>
+      <w:r>
+        <w:rPr>
+          <w:color w:val="6A8759"/>
+        </w:rPr>
+        <w:t>'</w:t>
+      </w:r>
+      <w:r>
+        <w:rPr>
+          <w:color w:val="A9B7C6"/>
+        </w:rPr>
+        <w:t>]</w:t>
+      </w:r>
+      <w:r>
+        <w:rPr>
+          <w:color w:val="A9B7C6"/>
+        </w:rPr>
+        <w:br/>
+        <w:t xml:space="preserve">        </w:t>
+      </w:r>
+      <w:proofErr w:type="spellStart"/>
+      <w:r>
+        <w:rPr>
+          <w:color w:val="CC7832"/>
+        </w:rPr>
+        <w:t>if</w:t>
+      </w:r>
+      <w:proofErr w:type="spellEnd"/>
+      <w:r>
+        <w:rPr>
+          <w:color w:val="CC7832"/>
+        </w:rPr>
+        <w:t xml:space="preserve"> </w:t>
+      </w:r>
+      <w:proofErr w:type="spellStart"/>
+      <w:r>
+        <w:rPr>
+          <w:color w:val="A9B7C6"/>
+        </w:rPr>
+        <w:t>action</w:t>
+      </w:r>
+      <w:proofErr w:type="spellEnd"/>
+      <w:r>
+        <w:rPr>
+          <w:color w:val="A9B7C6"/>
+        </w:rPr>
+        <w:t xml:space="preserve"> == </w:t>
+      </w:r>
+      <w:r>
+        <w:rPr>
+          <w:color w:val="6A8759"/>
+        </w:rPr>
+        <w:t>'</w:t>
+      </w:r>
+      <w:proofErr w:type="spellStart"/>
+      <w:r>
+        <w:rPr>
+          <w:color w:val="6A8759"/>
+        </w:rPr>
+        <w:t>add</w:t>
+      </w:r>
+      <w:proofErr w:type="spellEnd"/>
+      <w:r>
+        <w:rPr>
+          <w:color w:val="6A8759"/>
+        </w:rPr>
+        <w:t>'</w:t>
+      </w:r>
+      <w:r>
+        <w:rPr>
+          <w:color w:val="A9B7C6"/>
+        </w:rPr>
+        <w:t>:</w:t>
+      </w:r>
+      <w:r>
+        <w:rPr>
+          <w:color w:val="A9B7C6"/>
+        </w:rPr>
+        <w:br/>
+        <w:t xml:space="preserve">            </w:t>
+      </w:r>
+      <w:proofErr w:type="spellStart"/>
+      <w:r>
+        <w:rPr>
+          <w:color w:val="A9B7C6"/>
+        </w:rPr>
+        <w:t>form</w:t>
+      </w:r>
+      <w:proofErr w:type="spellEnd"/>
+      <w:r>
+        <w:rPr>
+          <w:color w:val="A9B7C6"/>
+        </w:rPr>
+        <w:t xml:space="preserve"> = </w:t>
+      </w:r>
+      <w:proofErr w:type="spellStart"/>
+      <w:r>
+        <w:rPr>
+          <w:color w:val="94558D"/>
+        </w:rPr>
+        <w:t>self</w:t>
+      </w:r>
+      <w:r>
+        <w:rPr>
+          <w:color w:val="A9B7C6"/>
+        </w:rPr>
+        <w:t>.get_form</w:t>
+      </w:r>
+      <w:proofErr w:type="spellEnd"/>
+      <w:r>
+        <w:rPr>
+          <w:color w:val="A9B7C6"/>
+        </w:rPr>
+        <w:t>()</w:t>
+      </w:r>
+      <w:r>
+        <w:rPr>
+          <w:color w:val="A9B7C6"/>
+        </w:rPr>
+        <w:br/>
+        <w:t xml:space="preserve">            data = </w:t>
+      </w:r>
+      <w:proofErr w:type="spellStart"/>
+      <w:r>
+        <w:rPr>
+          <w:color w:val="A9B7C6"/>
+        </w:rPr>
+        <w:t>form.save</w:t>
+      </w:r>
+      <w:proofErr w:type="spellEnd"/>
+      <w:r>
+        <w:rPr>
+          <w:color w:val="A9B7C6"/>
+        </w:rPr>
+        <w:t>()</w:t>
+      </w:r>
+      <w:r>
+        <w:rPr>
+          <w:color w:val="A9B7C6"/>
+        </w:rPr>
+        <w:br/>
+        <w:t xml:space="preserve">        </w:t>
+      </w:r>
+      <w:proofErr w:type="spellStart"/>
+      <w:r>
+        <w:rPr>
+          <w:color w:val="CC7832"/>
+        </w:rPr>
+        <w:t>else</w:t>
+      </w:r>
+      <w:proofErr w:type="spellEnd"/>
+      <w:r>
+        <w:rPr>
+          <w:color w:val="A9B7C6"/>
+        </w:rPr>
+        <w:t>:</w:t>
+      </w:r>
+      <w:r>
+        <w:rPr>
+          <w:color w:val="A9B7C6"/>
+        </w:rPr>
+        <w:br/>
+        <w:t xml:space="preserve">            data[</w:t>
+      </w:r>
+      <w:r>
+        <w:rPr>
+          <w:color w:val="6A8759"/>
+        </w:rPr>
+        <w:t>'error'</w:t>
+      </w:r>
+      <w:r>
+        <w:rPr>
+          <w:color w:val="A9B7C6"/>
+        </w:rPr>
+        <w:t xml:space="preserve">] = </w:t>
+      </w:r>
+      <w:r>
+        <w:rPr>
+          <w:color w:val="6A8759"/>
+        </w:rPr>
+        <w:t>'No ha ingresado ninguna opción'</w:t>
+      </w:r>
+      <w:r>
+        <w:rPr>
+          <w:color w:val="6A8759"/>
+        </w:rPr>
+        <w:br/>
+        <w:t xml:space="preserve">    </w:t>
+      </w:r>
+      <w:proofErr w:type="spellStart"/>
+      <w:r>
+        <w:rPr>
+          <w:color w:val="CC7832"/>
+        </w:rPr>
+        <w:t>except</w:t>
+      </w:r>
+      <w:proofErr w:type="spellEnd"/>
+      <w:r>
+        <w:rPr>
+          <w:color w:val="CC7832"/>
+        </w:rPr>
+        <w:t xml:space="preserve"> </w:t>
+      </w:r>
+      <w:proofErr w:type="spellStart"/>
+      <w:r>
+        <w:rPr>
+          <w:color w:val="8888C6"/>
+        </w:rPr>
+        <w:t>Exception</w:t>
+      </w:r>
+      <w:proofErr w:type="spellEnd"/>
+      <w:r>
+        <w:rPr>
+          <w:color w:val="8888C6"/>
+        </w:rPr>
+        <w:t xml:space="preserve"> </w:t>
+      </w:r>
+      <w:r>
+        <w:rPr>
+          <w:color w:val="CC7832"/>
+        </w:rPr>
+        <w:t xml:space="preserve">as </w:t>
+      </w:r>
+      <w:r>
+        <w:rPr>
+          <w:color w:val="A9B7C6"/>
+        </w:rPr>
+        <w:t>e:</w:t>
+      </w:r>
+      <w:r>
+        <w:rPr>
+          <w:color w:val="A9B7C6"/>
+        </w:rPr>
+        <w:br/>
+        <w:t xml:space="preserve">        data[</w:t>
+      </w:r>
+      <w:r>
+        <w:rPr>
+          <w:color w:val="6A8759"/>
+        </w:rPr>
+        <w:t>'error'</w:t>
+      </w:r>
+      <w:r>
+        <w:rPr>
+          <w:color w:val="A9B7C6"/>
+        </w:rPr>
+        <w:t xml:space="preserve">] = </w:t>
+      </w:r>
+      <w:proofErr w:type="spellStart"/>
+      <w:r>
+        <w:rPr>
+          <w:color w:val="8888C6"/>
+        </w:rPr>
+        <w:t>str</w:t>
+      </w:r>
+      <w:proofErr w:type="spellEnd"/>
+      <w:r>
+        <w:rPr>
+          <w:color w:val="A9B7C6"/>
+        </w:rPr>
+        <w:t>(e)</w:t>
+      </w:r>
+      <w:r>
+        <w:rPr>
+          <w:color w:val="A9B7C6"/>
+        </w:rPr>
+        <w:br/>
+        <w:t xml:space="preserve">    </w:t>
+      </w:r>
+      <w:proofErr w:type="spellStart"/>
+      <w:r>
+        <w:rPr>
+          <w:color w:val="CC7832"/>
+        </w:rPr>
+        <w:t>return</w:t>
+      </w:r>
+      <w:proofErr w:type="spellEnd"/>
+      <w:r>
+        <w:rPr>
+          <w:color w:val="CC7832"/>
+        </w:rPr>
+        <w:t xml:space="preserve"> </w:t>
+      </w:r>
+      <w:proofErr w:type="spellStart"/>
+      <w:r>
+        <w:rPr>
+          <w:color w:val="A9B7C6"/>
+        </w:rPr>
+        <w:t>JsonResponse</w:t>
+      </w:r>
+      <w:proofErr w:type="spellEnd"/>
+      <w:r>
+        <w:rPr>
+          <w:color w:val="A9B7C6"/>
+        </w:rPr>
+        <w:t>(data)</w:t>
+      </w:r>
+    </w:p>
+    <w:p>
+      <w:pPr>
+        <w:rPr>
+          <w:lang w:val="es-419"/>
+        </w:rPr>
+      </w:pPr>
+    </w:p>
+    <w:p>
+      <w:pPr>
+        <w:pStyle w:val="Prrafodelista"/>
+        <w:numPr>
+          <w:ilvl w:val="0"/>
+          <w:numId w:val="2"/>
+        </w:numPr>
+        <w:rPr>
+          <w:lang w:val="es-419"/>
+        </w:rPr>
+      </w:pPr>
+      <w:r>
+        <w:rPr>
+          <w:lang w:val="es-419"/>
+        </w:rPr>
+        <w:t xml:space="preserve">Dentro del ajax especificamos el </w:t>
+      </w:r>
+      <w:r>
+        <w:rPr>
+          <w:b/>
+          <w:lang w:val="es-419"/>
+        </w:rPr>
+        <w:t>processData</w:t>
+      </w:r>
+      <w:r>
+        <w:rPr>
+          <w:lang w:val="es-419"/>
+        </w:rPr>
+        <w:t xml:space="preserve"> y </w:t>
+      </w:r>
+      <w:r>
+        <w:rPr>
+          <w:b/>
+          <w:lang w:val="es-419"/>
+        </w:rPr>
+        <w:t>contentType</w:t>
+      </w:r>
+    </w:p>
+    <w:p>
+      <w:pPr>
+        <w:pStyle w:val="HTMLconformatoprevio"/>
+        <w:shd w:val="clear" w:color="auto" w:fill="2B2B2B"/>
+        <w:rPr>
+          <w:color w:val="A9B7C6"/>
+        </w:rPr>
+      </w:pPr>
+      <w:r>
+        <w:rPr>
+          <w:color w:val="9876AA"/>
+        </w:rPr>
+        <w:t>$</w:t>
+      </w:r>
+      <w:r>
+        <w:rPr>
+          <w:color w:val="A9B7C6"/>
+        </w:rPr>
+        <w:t>.</w:t>
+      </w:r>
+      <w:proofErr w:type="spellStart"/>
+      <w:proofErr w:type="gramStart"/>
+      <w:r>
+        <w:rPr>
+          <w:color w:val="9876AA"/>
+        </w:rPr>
+        <w:t>ajax</w:t>
+      </w:r>
+      <w:proofErr w:type="spellEnd"/>
+      <w:r>
+        <w:rPr>
+          <w:color w:val="A9B7C6"/>
+        </w:rPr>
+        <w:t>(</w:t>
+      </w:r>
+      <w:proofErr w:type="gramEnd"/>
+      <w:r>
+        <w:rPr>
+          <w:color w:val="A9B7C6"/>
+        </w:rPr>
+        <w:t>{</w:t>
+      </w:r>
+      <w:r>
+        <w:rPr>
+          <w:color w:val="A9B7C6"/>
+        </w:rPr>
+        <w:br/>
+        <w:t xml:space="preserve">    </w:t>
+      </w:r>
+      <w:r>
+        <w:rPr>
+          <w:color w:val="9876AA"/>
+        </w:rPr>
+        <w:t>url</w:t>
+      </w:r>
+      <w:r>
+        <w:rPr>
+          <w:color w:val="A9B7C6"/>
+        </w:rPr>
+        <w:t xml:space="preserve">: </w:t>
+      </w:r>
+      <w:proofErr w:type="spellStart"/>
+      <w:r>
+        <w:rPr>
+          <w:color w:val="A9B7C6"/>
+        </w:rPr>
+        <w:t>url</w:t>
+      </w:r>
+      <w:proofErr w:type="spellEnd"/>
+      <w:r>
+        <w:rPr>
+          <w:color w:val="CC7832"/>
+        </w:rPr>
+        <w:t xml:space="preserve">, </w:t>
+      </w:r>
+      <w:r>
+        <w:rPr>
+          <w:color w:val="808080"/>
+        </w:rPr>
+        <w:t>//</w:t>
+      </w:r>
+      <w:proofErr w:type="spellStart"/>
+      <w:r>
+        <w:rPr>
+          <w:color w:val="808080"/>
+        </w:rPr>
+        <w:t>window.location.pathname</w:t>
+      </w:r>
+      <w:proofErr w:type="spellEnd"/>
+      <w:r>
+        <w:rPr>
+          <w:color w:val="808080"/>
+        </w:rPr>
+        <w:br/>
+        <w:t xml:space="preserve">    </w:t>
+      </w:r>
+      <w:proofErr w:type="spellStart"/>
+      <w:r>
+        <w:rPr>
+          <w:color w:val="9876AA"/>
+        </w:rPr>
+        <w:t>type</w:t>
+      </w:r>
+      <w:proofErr w:type="spellEnd"/>
+      <w:r>
+        <w:rPr>
+          <w:color w:val="A9B7C6"/>
+        </w:rPr>
+        <w:t xml:space="preserve">: </w:t>
+      </w:r>
+      <w:r>
+        <w:rPr>
+          <w:color w:val="6A8759"/>
+        </w:rPr>
+        <w:t>'POST'</w:t>
+      </w:r>
+      <w:r>
+        <w:rPr>
+          <w:color w:val="CC7832"/>
+        </w:rPr>
+        <w:t>,</w:t>
+      </w:r>
+      <w:r>
+        <w:rPr>
+          <w:color w:val="CC7832"/>
+        </w:rPr>
+        <w:br/>
+        <w:t xml:space="preserve">    </w:t>
+      </w:r>
+      <w:r>
+        <w:rPr>
+          <w:color w:val="9876AA"/>
+        </w:rPr>
+        <w:t>data</w:t>
+      </w:r>
+      <w:r>
+        <w:rPr>
+          <w:color w:val="A9B7C6"/>
+        </w:rPr>
+        <w:t xml:space="preserve">: </w:t>
+      </w:r>
+      <w:proofErr w:type="spellStart"/>
+      <w:r>
+        <w:rPr>
+          <w:color w:val="A9B7C6"/>
+        </w:rPr>
+        <w:t>parameters</w:t>
+      </w:r>
+      <w:proofErr w:type="spellEnd"/>
+      <w:r>
+        <w:rPr>
+          <w:color w:val="CC7832"/>
+        </w:rPr>
+        <w:t>,</w:t>
+      </w:r>
+      <w:r>
+        <w:rPr>
+          <w:color w:val="CC7832"/>
+        </w:rPr>
+        <w:br/>
+        <w:t xml:space="preserve">    </w:t>
+      </w:r>
+      <w:proofErr w:type="spellStart"/>
+      <w:r>
+        <w:rPr>
+          <w:color w:val="9876AA"/>
+        </w:rPr>
+        <w:t>dataType</w:t>
+      </w:r>
+      <w:proofErr w:type="spellEnd"/>
+      <w:r>
+        <w:rPr>
+          <w:color w:val="A9B7C6"/>
+        </w:rPr>
+        <w:t xml:space="preserve">: </w:t>
+      </w:r>
+      <w:r>
+        <w:rPr>
+          <w:color w:val="6A8759"/>
+        </w:rPr>
+        <w:t>'</w:t>
+      </w:r>
+      <w:proofErr w:type="spellStart"/>
+      <w:r>
+        <w:rPr>
+          <w:color w:val="6A8759"/>
+        </w:rPr>
+        <w:t>json</w:t>
+      </w:r>
+      <w:proofErr w:type="spellEnd"/>
+      <w:r>
+        <w:rPr>
+          <w:color w:val="6A8759"/>
+        </w:rPr>
+        <w:t>'</w:t>
+      </w:r>
+      <w:r>
+        <w:rPr>
+          <w:color w:val="CC7832"/>
+        </w:rPr>
+        <w:t>,</w:t>
+      </w:r>
+      <w:r>
+        <w:rPr>
+          <w:color w:val="CC7832"/>
+        </w:rPr>
+        <w:br/>
+        <w:t xml:space="preserve">    </w:t>
+      </w:r>
+      <w:r>
+        <w:rPr>
+          <w:color w:val="808080"/>
+        </w:rPr>
+        <w:t>/* Esto se agrega al momento de enviar FILES en el formulario */</w:t>
+      </w:r>
+      <w:r>
+        <w:rPr>
+          <w:color w:val="808080"/>
+        </w:rPr>
+        <w:br/>
+        <w:t xml:space="preserve">        //Para que los datos enviados se transformen en un </w:t>
+      </w:r>
+      <w:proofErr w:type="spellStart"/>
+      <w:r>
+        <w:rPr>
+          <w:color w:val="808080"/>
+        </w:rPr>
+        <w:t>string</w:t>
+      </w:r>
+      <w:proofErr w:type="spellEnd"/>
+      <w:r>
+        <w:rPr>
+          <w:color w:val="808080"/>
+        </w:rPr>
+        <w:br/>
+        <w:t xml:space="preserve">        </w:t>
+      </w:r>
+      <w:proofErr w:type="spellStart"/>
+      <w:r>
+        <w:rPr>
+          <w:color w:val="9876AA"/>
+        </w:rPr>
+        <w:t>processData</w:t>
+      </w:r>
+      <w:proofErr w:type="spellEnd"/>
+      <w:r>
+        <w:rPr>
+          <w:color w:val="A9B7C6"/>
+        </w:rPr>
+        <w:t xml:space="preserve">: </w:t>
+      </w:r>
+      <w:r>
+        <w:rPr>
+          <w:color w:val="CC7832"/>
+        </w:rPr>
+        <w:t>false,</w:t>
+      </w:r>
+      <w:r>
+        <w:rPr>
+          <w:color w:val="CC7832"/>
+        </w:rPr>
+        <w:br/>
+        <w:t xml:space="preserve">        </w:t>
+      </w:r>
+      <w:r>
+        <w:rPr>
+          <w:color w:val="808080"/>
+        </w:rPr>
+        <w:t>//Que no configure el tipo de dato recibido del servidor</w:t>
+      </w:r>
+      <w:r>
+        <w:rPr>
+          <w:color w:val="808080"/>
+        </w:rPr>
+        <w:br/>
+        <w:t xml:space="preserve">        </w:t>
+      </w:r>
+      <w:proofErr w:type="spellStart"/>
+      <w:r>
+        <w:rPr>
+          <w:color w:val="9876AA"/>
+        </w:rPr>
+        <w:t>contentType</w:t>
+      </w:r>
+      <w:proofErr w:type="spellEnd"/>
+      <w:r>
+        <w:rPr>
+          <w:color w:val="A9B7C6"/>
+        </w:rPr>
+        <w:t xml:space="preserve">: </w:t>
+      </w:r>
+      <w:r>
+        <w:rPr>
+          <w:color w:val="CC7832"/>
+        </w:rPr>
+        <w:t>false,</w:t>
+      </w:r>
+      <w:r>
+        <w:rPr>
+          <w:color w:val="CC7832"/>
+        </w:rPr>
+        <w:br/>
+      </w:r>
+      <w:r>
+        <w:rPr>
+          <w:color w:val="A9B7C6"/>
+        </w:rPr>
+        <w:t>}).</w:t>
+      </w:r>
+      <w:r>
+        <w:rPr>
+          <w:color w:val="FFC66D"/>
+        </w:rPr>
+        <w:t>done</w:t>
+      </w:r>
+      <w:r>
+        <w:rPr>
+          <w:color w:val="A9B7C6"/>
+        </w:rPr>
+        <w:t>(</w:t>
+      </w:r>
+      <w:proofErr w:type="spellStart"/>
+      <w:r>
+        <w:rPr>
+          <w:color w:val="CC7832"/>
+        </w:rPr>
+        <w:t>function</w:t>
+      </w:r>
+      <w:proofErr w:type="spellEnd"/>
+      <w:r>
+        <w:rPr>
+          <w:color w:val="CC7832"/>
+        </w:rPr>
+        <w:t xml:space="preserve"> </w:t>
+      </w:r>
+      <w:r>
+        <w:rPr>
+          <w:color w:val="A9B7C6"/>
+        </w:rPr>
+        <w:t>(data) {</w:t>
+      </w:r>
+    </w:p>
+    <w:p>
+      <w:pPr>
+        <w:rPr>
+          <w:lang w:val="es-419"/>
+        </w:rPr>
+      </w:pPr>
+      <w:bookmarkStart w:id="0" w:name="_GoBack"/>
+      <w:bookmarkEnd w:id="0"/>
     </w:p>
     <w:sectPr>
       <w:pgSz w:w="11906" w:h="16838"/>
@@ -1222,6 +3271,118 @@
 <file path=word/numbering.xml><?xml version="1.0" encoding="utf-8"?>
 <w:numbering xmlns:wpc="http://schemas.microsoft.com/office/word/2010/wordprocessingCanvas" xmlns:mc="http://schemas.openxmlformats.org/markup-compatibility/2006" xmlns:o="urn:schemas-microsoft-com:office:office" xmlns:r="http://schemas.openxmlformats.org/officeDocument/2006/relationships" xmlns:m="http://schemas.openxmlformats.org/officeDocument/2006/math" xmlns:v="urn:schemas-microsoft-com:vml" xmlns:wp14="http://schemas.microsoft.com/office/word/2010/wordprocessingDrawing" xmlns:wp="http://schemas.openxmlformats.org/drawingml/2006/wordprocessingDrawing" xmlns:w10="urn:schemas-microsoft-com:office:word" xmlns:w="http://schemas.openxmlformats.org/wordprocessingml/2006/main" xmlns:w14="http://schemas.microsoft.com/office/word/2010/wordml" xmlns:wpg="http://schemas.microsoft.com/office/word/2010/wordprocessingGroup" xmlns:wpi="http://schemas.microsoft.com/office/word/2010/wordprocessingInk" xmlns:wne="http://schemas.microsoft.com/office/word/2006/wordml" xmlns:wps="http://schemas.microsoft.com/office/word/2010/wordprocessingShape" mc:Ignorable="w14 wp14">
   <w:abstractNum w:abstractNumId="0">
+    <w:nsid w:val="04350C6B"/>
+    <w:multiLevelType w:val="hybridMultilevel"/>
+    <w:tmpl w:val="A1409E1A"/>
+    <w:lvl w:ilvl="0" w:tplc="239EABC2">
+      <w:numFmt w:val="bullet"/>
+      <w:lvlText w:val="-"/>
+      <w:lvlJc w:val="left"/>
+      <w:pPr>
+        <w:ind w:left="720" w:hanging="360"/>
+      </w:pPr>
+      <w:rPr>
+        <w:rFonts w:ascii="Calibri" w:eastAsiaTheme="minorHAnsi" w:hAnsi="Calibri" w:cs="Calibri" w:hint="default"/>
+      </w:rPr>
+    </w:lvl>
+    <w:lvl w:ilvl="1" w:tplc="0C0A0003" w:tentative="1">
+      <w:start w:val="1"/>
+      <w:numFmt w:val="bullet"/>
+      <w:lvlText w:val="o"/>
+      <w:lvlJc w:val="left"/>
+      <w:pPr>
+        <w:ind w:left="1440" w:hanging="360"/>
+      </w:pPr>
+      <w:rPr>
+        <w:rFonts w:ascii="Courier New" w:hAnsi="Courier New" w:cs="Courier New" w:hint="default"/>
+      </w:rPr>
+    </w:lvl>
+    <w:lvl w:ilvl="2" w:tplc="0C0A0005" w:tentative="1">
+      <w:start w:val="1"/>
+      <w:numFmt w:val="bullet"/>
+      <w:lvlText w:val=""/>
+      <w:lvlJc w:val="left"/>
+      <w:pPr>
+        <w:ind w:left="2160" w:hanging="360"/>
+      </w:pPr>
+      <w:rPr>
+        <w:rFonts w:ascii="Wingdings" w:hAnsi="Wingdings" w:hint="default"/>
+      </w:rPr>
+    </w:lvl>
+    <w:lvl w:ilvl="3" w:tplc="0C0A0001" w:tentative="1">
+      <w:start w:val="1"/>
+      <w:numFmt w:val="bullet"/>
+      <w:lvlText w:val=""/>
+      <w:lvlJc w:val="left"/>
+      <w:pPr>
+        <w:ind w:left="2880" w:hanging="360"/>
+      </w:pPr>
+      <w:rPr>
+        <w:rFonts w:ascii="Symbol" w:hAnsi="Symbol" w:hint="default"/>
+      </w:rPr>
+    </w:lvl>
+    <w:lvl w:ilvl="4" w:tplc="0C0A0003" w:tentative="1">
+      <w:start w:val="1"/>
+      <w:numFmt w:val="bullet"/>
+      <w:lvlText w:val="o"/>
+      <w:lvlJc w:val="left"/>
+      <w:pPr>
+        <w:ind w:left="3600" w:hanging="360"/>
+      </w:pPr>
+      <w:rPr>
+        <w:rFonts w:ascii="Courier New" w:hAnsi="Courier New" w:cs="Courier New" w:hint="default"/>
+      </w:rPr>
+    </w:lvl>
+    <w:lvl w:ilvl="5" w:tplc="0C0A0005" w:tentative="1">
+      <w:start w:val="1"/>
+      <w:numFmt w:val="bullet"/>
+      <w:lvlText w:val=""/>
+      <w:lvlJc w:val="left"/>
+      <w:pPr>
+        <w:ind w:left="4320" w:hanging="360"/>
+      </w:pPr>
+      <w:rPr>
+        <w:rFonts w:ascii="Wingdings" w:hAnsi="Wingdings" w:hint="default"/>
+      </w:rPr>
+    </w:lvl>
+    <w:lvl w:ilvl="6" w:tplc="0C0A0001" w:tentative="1">
+      <w:start w:val="1"/>
+      <w:numFmt w:val="bullet"/>
+      <w:lvlText w:val=""/>
+      <w:lvlJc w:val="left"/>
+      <w:pPr>
+        <w:ind w:left="5040" w:hanging="360"/>
+      </w:pPr>
+      <w:rPr>
+        <w:rFonts w:ascii="Symbol" w:hAnsi="Symbol" w:hint="default"/>
+      </w:rPr>
+    </w:lvl>
+    <w:lvl w:ilvl="7" w:tplc="0C0A0003" w:tentative="1">
+      <w:start w:val="1"/>
+      <w:numFmt w:val="bullet"/>
+      <w:lvlText w:val="o"/>
+      <w:lvlJc w:val="left"/>
+      <w:pPr>
+        <w:ind w:left="5760" w:hanging="360"/>
+      </w:pPr>
+      <w:rPr>
+        <w:rFonts w:ascii="Courier New" w:hAnsi="Courier New" w:cs="Courier New" w:hint="default"/>
+      </w:rPr>
+    </w:lvl>
+    <w:lvl w:ilvl="8" w:tplc="0C0A0005" w:tentative="1">
+      <w:start w:val="1"/>
+      <w:numFmt w:val="bullet"/>
+      <w:lvlText w:val=""/>
+      <w:lvlJc w:val="left"/>
+      <w:pPr>
+        <w:ind w:left="6480" w:hanging="360"/>
+      </w:pPr>
+      <w:rPr>
+        <w:rFonts w:ascii="Wingdings" w:hAnsi="Wingdings" w:hint="default"/>
+      </w:rPr>
+    </w:lvl>
+  </w:abstractNum>
+  <w:abstractNum w:abstractNumId="1">
     <w:nsid w:val="35856471"/>
     <w:multiLevelType w:val="hybridMultilevel"/>
     <w:tmpl w:val="4B72DBCA"/>
@@ -1334,6 +3495,9 @@
     </w:lvl>
   </w:abstractNum>
   <w:num w:numId="1">
+    <w:abstractNumId w:val="1"/>
+  </w:num>
+  <w:num w:numId="2">
     <w:abstractNumId w:val="0"/>
   </w:num>
 </w:numbering>

</xml_diff>